<commit_message>
Finito porting su docx delle crc card
</commit_message>
<xml_diff>
--- a/System Design/CRC Cards/Mobile/CRC_Card_AWSMySQLRds.docx
+++ b/System Design/CRC Cards/Mobile/CRC_Card_AWSMySQLRds.docx
@@ -24,7 +24,7 @@
       <w:tr>
         <w:tc>
           <w:tcPr>
-            <w:tcW w:w="2886" w:type="dxa"/>
+            <w:tcW w:w="2882" w:type="dxa"/>
           </w:tcPr>
           <w:p>
             <w:r>
@@ -39,7 +39,7 @@
         </w:tc>
         <w:tc>
           <w:tcPr>
-            <w:tcW w:w="6736" w:type="dxa"/>
+            <w:tcW w:w="6720" w:type="dxa"/>
             <w:gridSpan w:val="2"/>
           </w:tcPr>
           <w:p>
@@ -57,7 +57,7 @@
       <w:tr>
         <w:tc>
           <w:tcPr>
-            <w:tcW w:w="2886" w:type="dxa"/>
+            <w:tcW w:w="2882" w:type="dxa"/>
           </w:tcPr>
           <w:p>
             <w:proofErr w:type="spellStart"/>
@@ -69,7 +69,7 @@
         </w:tc>
         <w:tc>
           <w:tcPr>
-            <w:tcW w:w="6736" w:type="dxa"/>
+            <w:tcW w:w="6720" w:type="dxa"/>
             <w:gridSpan w:val="2"/>
           </w:tcPr>
           <w:p/>
@@ -78,7 +78,7 @@
       <w:tr>
         <w:tc>
           <w:tcPr>
-            <w:tcW w:w="2886" w:type="dxa"/>
+            <w:tcW w:w="2882" w:type="dxa"/>
           </w:tcPr>
           <w:p>
             <w:proofErr w:type="spellStart"/>
@@ -90,7 +90,7 @@
         </w:tc>
         <w:tc>
           <w:tcPr>
-            <w:tcW w:w="6736" w:type="dxa"/>
+            <w:tcW w:w="6720" w:type="dxa"/>
             <w:gridSpan w:val="2"/>
           </w:tcPr>
           <w:p/>
@@ -99,7 +99,7 @@
       <w:tr>
         <w:tc>
           <w:tcPr>
-            <w:tcW w:w="4810" w:type="dxa"/>
+            <w:tcW w:w="4800" w:type="dxa"/>
             <w:gridSpan w:val="2"/>
           </w:tcPr>
           <w:p>
@@ -115,7 +115,7 @@
         </w:tc>
         <w:tc>
           <w:tcPr>
-            <w:tcW w:w="4812" w:type="dxa"/>
+            <w:tcW w:w="4802" w:type="dxa"/>
           </w:tcPr>
           <w:p>
             <w:pPr>
@@ -137,7 +137,7 @@
       <w:tr>
         <w:tc>
           <w:tcPr>
-            <w:tcW w:w="4810" w:type="dxa"/>
+            <w:tcW w:w="4800" w:type="dxa"/>
             <w:gridSpan w:val="2"/>
           </w:tcPr>
           <w:p>
@@ -148,7 +148,7 @@
         </w:tc>
         <w:tc>
           <w:tcPr>
-            <w:tcW w:w="4812" w:type="dxa"/>
+            <w:tcW w:w="4802" w:type="dxa"/>
           </w:tcPr>
           <w:p>
             <w:pPr>
@@ -168,14 +168,14 @@
       <w:tr>
         <w:tc>
           <w:tcPr>
-            <w:tcW w:w="4810" w:type="dxa"/>
+            <w:tcW w:w="4800" w:type="dxa"/>
             <w:gridSpan w:val="2"/>
           </w:tcPr>
           <w:p/>
         </w:tc>
         <w:tc>
           <w:tcPr>
-            <w:tcW w:w="4812" w:type="dxa"/>
+            <w:tcW w:w="4802" w:type="dxa"/>
           </w:tcPr>
           <w:p>
             <w:pPr>
@@ -188,50 +188,6 @@
             <w:proofErr w:type="spellEnd"/>
             <w:r>
               <w:t xml:space="preserve"> (implementa)</w:t>
-            </w:r>
-          </w:p>
-        </w:tc>
-      </w:tr>
-      <w:tr>
-        <w:tc>
-          <w:tcPr>
-            <w:tcW w:w="4810" w:type="dxa"/>
-            <w:gridSpan w:val="2"/>
-          </w:tcPr>
-          <w:p/>
-        </w:tc>
-        <w:tc>
-          <w:tcPr>
-            <w:tcW w:w="4812" w:type="dxa"/>
-          </w:tcPr>
-          <w:p>
-            <w:pPr>
-              <w:jc w:val="center"/>
-            </w:pPr>
-            <w:r>
-              <w:t>Strutture</w:t>
-            </w:r>
-          </w:p>
-        </w:tc>
-      </w:tr>
-      <w:tr>
-        <w:tc>
-          <w:tcPr>
-            <w:tcW w:w="4810" w:type="dxa"/>
-            <w:gridSpan w:val="2"/>
-          </w:tcPr>
-          <w:p/>
-        </w:tc>
-        <w:tc>
-          <w:tcPr>
-            <w:tcW w:w="4812" w:type="dxa"/>
-          </w:tcPr>
-          <w:p>
-            <w:pPr>
-              <w:jc w:val="center"/>
-            </w:pPr>
-            <w:r>
-              <w:t>Recensioni</w:t>
             </w:r>
           </w:p>
         </w:tc>

</xml_diff>